<commit_message>
covid study irb fix
and add application content for reference
</commit_message>
<xml_diff>
--- a/papers/alt-ed-covid-2/preprint-submission-packages/irb/covid-recruitment-message.docx
+++ b/papers/alt-ed-covid-2/preprint-submission-packages/irb/covid-recruitment-message.docx
@@ -9,10 +9,10 @@
       <w:r>
         <w:t>Recruitment Message for “</w:t>
       </w:r>
-      <w:bookmarkStart w:id="0" w:name="_Hlk56671814"/>
-      <w:r>
-        <w:t>Perceived Skill Gap Survey</w:t>
-      </w:r>
+      <w:r>
+        <w:t>COVID and Credential Perception</w:t>
+      </w:r>
+      <w:bookmarkStart w:id="0" w:name="_GoBack"/>
       <w:bookmarkEnd w:id="0"/>
       <w:r>
         <w:t>”</w:t>
@@ -81,7 +81,13 @@
         <w:t xml:space="preserve">This survey asks your opinion on alternatives to college. It's designed to take </w:t>
       </w:r>
       <w:r>
-        <w:t>about 45 minut</w:t>
+        <w:t xml:space="preserve">about </w:t>
+      </w:r>
+      <w:r>
+        <w:t>15</w:t>
+      </w:r>
+      <w:r>
+        <w:t xml:space="preserve"> minut</w:t>
       </w:r>
       <w:r>
         <w:t>es</w:t>
@@ -137,10 +143,7 @@
         </w:r>
       </w:hyperlink>
     </w:p>
-    <w:p>
-      <w:bookmarkStart w:id="1" w:name="_GoBack"/>
-      <w:bookmarkEnd w:id="1"/>
-    </w:p>
+    <w:p/>
     <w:sectPr>
       <w:pgSz w:w="12240" w:h="15840"/>
       <w:pgMar w:top="1440" w:right="1440" w:bottom="1440" w:left="1440" w:header="720" w:footer="720" w:gutter="0"/>

</xml_diff>